<commit_message>
Fix typos in Class 21 slides.
</commit_message>
<xml_diff>
--- a/slides21w.docx
+++ b/slides21w.docx
@@ -6584,7 +6584,7 @@
         <w:pStyle w:val="FirstParagraph"/>
       </w:pPr>
       <w:r>
-        <w:t xml:space="preserve">The odds ratio for a gator’s choice being invertebrates rather than Other would be 1.56 - 0.16</w:t>
+        <w:t xml:space="preserve">The odds ratio for a gator’s choice being invertebrates rather than Other would be 1.56 + 0.16</w:t>
       </w:r>
       <w:r>
         <w:t xml:space="preserve"> </w:t>
@@ -28548,7 +28548,7 @@
         <w:rPr>
           <w:rStyle w:val="VerbatimChar"/>
         </w:rPr>
-        <w:t xml:space="preserve">fit_SAT</w:t>
+        <w:t xml:space="preserve">fit_1</w:t>
       </w:r>
       <w:r>
         <w:t xml:space="preserve"> </w:t>

</xml_diff>